<commit_message>
[Analyst] PhanTich_v3 - Update temp wireframe
</commit_message>
<xml_diff>
--- a/02_Analysis/PhanTich_v3.docx
+++ b/02_Analysis/PhanTich_v3.docx
@@ -60,7 +60,7 @@
                 <wp:positionV relativeFrom="paragraph">
                   <wp:posOffset>191135</wp:posOffset>
                 </wp:positionV>
-                <wp:extent cx="6809105" cy="1598930"/>
+                <wp:extent cx="6809740" cy="1599565"/>
                 <wp:effectExtent l="0" t="0" r="0" b="0"/>
                 <wp:wrapNone/>
                 <wp:docPr id="1" name="Rectangle 6"/>
@@ -71,7 +71,7 @@
                       <wps:spPr>
                         <a:xfrm>
                           <a:off x="0" y="0"/>
-                          <a:ext cx="6808320" cy="1598400"/>
+                          <a:ext cx="6809040" cy="1598760"/>
                         </a:xfrm>
                         <a:prstGeom prst="rect">
                           <a:avLst/>
@@ -128,7 +128,7 @@
           </mc:Choice>
           <mc:Fallback>
             <w:pict>
-              <v:rect id="shape_0" ID="Rectangle 6" fillcolor="#4f81bd" stroked="f" style="position:absolute;margin-left:-32.25pt;margin-top:15.05pt;width:536.05pt;height:125.8pt">
+              <v:rect id="shape_0" ID="Rectangle 6" fillcolor="#4f81bd" stroked="f" style="position:absolute;margin-left:-32.25pt;margin-top:15.05pt;width:536.1pt;height:125.85pt">
                 <w10:wrap type="square"/>
                 <v:fill o:detectmouseclick="t" type="solid" color2="#b07e42"/>
                 <v:stroke color="#3465a4" weight="25560" joinstyle="round" endcap="flat"/>
@@ -263,9 +263,9 @@
                   <wp:posOffset>3009265</wp:posOffset>
                 </wp:positionH>
                 <wp:positionV relativeFrom="paragraph">
-                  <wp:posOffset>97155</wp:posOffset>
+                  <wp:posOffset>103505</wp:posOffset>
                 </wp:positionV>
-                <wp:extent cx="3313430" cy="424815"/>
+                <wp:extent cx="3314065" cy="424815"/>
                 <wp:effectExtent l="0" t="0" r="0" b="0"/>
                 <wp:wrapNone/>
                 <wp:docPr id="3" name="Text Box 2"/>
@@ -276,7 +276,7 @@
                       <wps:spPr>
                         <a:xfrm>
                           <a:off x="0" y="0"/>
-                          <a:ext cx="3312720" cy="424080"/>
+                          <a:ext cx="3313440" cy="424080"/>
                         </a:xfrm>
                         <a:prstGeom prst="rect">
                           <a:avLst/>
@@ -301,12 +301,12 @@
                               <w:pStyle w:val="FrameContents"/>
                               <w:spacing w:before="100" w:after="100"/>
                               <w:rPr>
-                                <w:color w:val="auto"/>
+                                <w:color w:val="000000"/>
                               </w:rPr>
                             </w:pPr>
                             <w:r>
                               <w:rPr>
-                                <w:color w:val="auto"/>
+                                <w:color w:val="000000"/>
                               </w:rPr>
                             </w:r>
                           </w:p>
@@ -326,10 +326,10 @@
           </mc:Choice>
           <mc:Fallback>
             <w:pict>
-              <v:rect id="shape_0" ID="Text Box 2" fillcolor="white" stroked="f" style="position:absolute;margin-left:236.95pt;margin-top:7.65pt;width:260.8pt;height:33.35pt">
+              <v:rect id="shape_0" ID="Text Box 2" fillcolor="white" stroked="f" style="position:absolute;margin-left:236.95pt;margin-top:8.15pt;width:260.85pt;height:33.35pt">
                 <w10:wrap type="none"/>
                 <v:fill o:detectmouseclick="t" type="solid" color2="black"/>
-                <v:stroke color="#3465a4" weight="9360" joinstyle="miter" endcap="flat"/>
+                <v:stroke color="#3465a4" weight="9360" joinstyle="round" endcap="flat"/>
                 <v:textbox>
                   <w:txbxContent>
                     <w:p>
@@ -337,12 +337,12 @@
                         <w:pStyle w:val="FrameContents"/>
                         <w:spacing w:before="100" w:after="100"/>
                         <w:rPr>
-                          <w:color w:val="auto"/>
+                          <w:color w:val="000000"/>
                         </w:rPr>
                       </w:pPr>
                       <w:r>
                         <w:rPr>
-                          <w:color w:val="auto"/>
+                          <w:color w:val="000000"/>
                         </w:rPr>
                       </w:r>
                     </w:p>
@@ -568,7 +568,7 @@
                 <wp:positionV relativeFrom="paragraph">
                   <wp:posOffset>751840</wp:posOffset>
                 </wp:positionV>
-                <wp:extent cx="2893695" cy="1052195"/>
+                <wp:extent cx="2894330" cy="1052830"/>
                 <wp:effectExtent l="0" t="0" r="0" b="0"/>
                 <wp:wrapNone/>
                 <wp:docPr id="5" name="Text Box 2"/>
@@ -579,7 +579,7 @@
                       <wps:spPr>
                         <a:xfrm>
                           <a:off x="0" y="0"/>
-                          <a:ext cx="2892960" cy="1051560"/>
+                          <a:ext cx="2893680" cy="1052280"/>
                         </a:xfrm>
                         <a:prstGeom prst="rect">
                           <a:avLst/>
@@ -637,9 +637,7 @@
                               <w:pStyle w:val="FrameContents"/>
                               <w:spacing w:before="100" w:after="100"/>
                               <w:jc w:val="right"/>
-                              <w:rPr>
-                                <w:color w:val="auto"/>
-                              </w:rPr>
+                              <w:rPr/>
                             </w:pPr>
                             <w:r>
                               <w:rPr>
@@ -662,10 +660,10 @@
           </mc:Choice>
           <mc:Fallback>
             <w:pict>
-              <v:rect id="shape_0" ID="Text Box 2" fillcolor="white" stroked="f" style="position:absolute;margin-left:27pt;margin-top:59.2pt;width:227.75pt;height:82.75pt">
+              <v:rect id="shape_0" ID="Text Box 2" fillcolor="white" stroked="f" style="position:absolute;margin-left:27pt;margin-top:59.2pt;width:227.8pt;height:82.8pt">
                 <w10:wrap type="square"/>
                 <v:fill o:detectmouseclick="t" type="solid" color2="black"/>
-                <v:stroke color="#3465a4" weight="9360" joinstyle="miter" endcap="flat"/>
+                <v:stroke color="#3465a4" weight="9360" joinstyle="round" endcap="flat"/>
                 <v:textbox>
                   <w:txbxContent>
                     <w:p>
@@ -706,9 +704,7 @@
                         <w:pStyle w:val="FrameContents"/>
                         <w:spacing w:before="100" w:after="100"/>
                         <w:jc w:val="right"/>
-                        <w:rPr>
-                          <w:color w:val="auto"/>
-                        </w:rPr>
+                        <w:rPr/>
                       </w:pPr>
                       <w:r>
                         <w:rPr>
@@ -806,6 +802,7 @@
         <w:rPr>
           <w:webHidden/>
           <w:rStyle w:val="IndexLink"/>
+          <w:vanish w:val="false"/>
           <w:rFonts w:cs="Segoe UI"/>
         </w:rPr>
         <w:instrText> TOC \z \o "1-3" \u \h</w:instrText>
@@ -814,6 +811,7 @@
         <w:rPr>
           <w:webHidden/>
           <w:rStyle w:val="IndexLink"/>
+          <w:vanish w:val="false"/>
           <w:rFonts w:cs="Segoe UI"/>
         </w:rPr>
         <w:fldChar w:fldCharType="separate"/>
@@ -824,6 +822,7 @@
             <w:webHidden/>
             <w:rStyle w:val="IndexLink"/>
             <w:rFonts w:cs="Segoe UI"/>
+            <w:vanish w:val="false"/>
           </w:rPr>
           <w:t>Các nội dung chính</w:t>
         </w:r>
@@ -882,6 +881,7 @@
             <w:webHidden/>
             <w:rStyle w:val="IndexLink"/>
             <w:rFonts w:cs="Segoe UI"/>
+            <w:vanish w:val="false"/>
           </w:rPr>
           <w:t>1</w:t>
         </w:r>
@@ -955,6 +955,7 @@
             <w:webHidden/>
             <w:rStyle w:val="IndexLink"/>
             <w:rFonts w:cs="Segoe UI"/>
+            <w:vanish w:val="false"/>
           </w:rPr>
           <w:t>2</w:t>
         </w:r>
@@ -1029,6 +1030,7 @@
             <w:webHidden/>
             <w:rStyle w:val="IndexLink"/>
             <w:rFonts w:cs="Segoe UI"/>
+            <w:vanish w:val="false"/>
           </w:rPr>
           <w:t>3</w:t>
         </w:r>
@@ -1103,6 +1105,7 @@
             <w:webHidden/>
             <w:rStyle w:val="IndexLink"/>
             <w:rFonts w:cs="Segoe UI"/>
+            <w:vanish w:val="false"/>
           </w:rPr>
           <w:t>4</w:t>
         </w:r>
@@ -1177,6 +1180,7 @@
             <w:webHidden/>
             <w:rStyle w:val="IndexLink"/>
             <w:rFonts w:cs="Segoe UI"/>
+            <w:vanish w:val="false"/>
           </w:rPr>
           <w:t>5</w:t>
         </w:r>
@@ -1331,8 +1335,8 @@
       <w:tblGrid>
         <w:gridCol w:w="1526"/>
         <w:gridCol w:w="3262"/>
-        <w:gridCol w:w="3060"/>
-        <w:gridCol w:w="2069"/>
+        <w:gridCol w:w="3061"/>
+        <w:gridCol w:w="2068"/>
       </w:tblGrid>
       <w:tr>
         <w:trPr/>
@@ -1410,7 +1414,7 @@
         </w:tc>
         <w:tc>
           <w:tcPr>
-            <w:tcW w:w="3060" w:type="dxa"/>
+            <w:tcW w:w="3061" w:type="dxa"/>
             <w:tcBorders>
               <w:top w:val="single" w:sz="6" w:space="0" w:color="000000"/>
               <w:left w:val="single" w:sz="6" w:space="0" w:color="000000"/>
@@ -1446,7 +1450,7 @@
         </w:tc>
         <w:tc>
           <w:tcPr>
-            <w:tcW w:w="2069" w:type="dxa"/>
+            <w:tcW w:w="2068" w:type="dxa"/>
             <w:tcBorders>
               <w:top w:val="single" w:sz="6" w:space="0" w:color="000000"/>
               <w:left w:val="single" w:sz="6" w:space="0" w:color="000000"/>
@@ -1549,7 +1553,7 @@
         </w:tc>
         <w:tc>
           <w:tcPr>
-            <w:tcW w:w="3060" w:type="dxa"/>
+            <w:tcW w:w="3061" w:type="dxa"/>
             <w:tcBorders>
               <w:top w:val="single" w:sz="6" w:space="0" w:color="000000"/>
               <w:left w:val="single" w:sz="6" w:space="0" w:color="000000"/>
@@ -1580,7 +1584,7 @@
         </w:tc>
         <w:tc>
           <w:tcPr>
-            <w:tcW w:w="2069" w:type="dxa"/>
+            <w:tcW w:w="2068" w:type="dxa"/>
             <w:tcBorders>
               <w:top w:val="single" w:sz="6" w:space="0" w:color="000000"/>
               <w:left w:val="single" w:sz="6" w:space="0" w:color="000000"/>
@@ -1679,7 +1683,7 @@
         </w:tc>
         <w:tc>
           <w:tcPr>
-            <w:tcW w:w="3060" w:type="dxa"/>
+            <w:tcW w:w="3061" w:type="dxa"/>
             <w:tcBorders>
               <w:top w:val="single" w:sz="6" w:space="0" w:color="000000"/>
               <w:left w:val="single" w:sz="6" w:space="0" w:color="000000"/>
@@ -1711,7 +1715,7 @@
         </w:tc>
         <w:tc>
           <w:tcPr>
-            <w:tcW w:w="2069" w:type="dxa"/>
+            <w:tcW w:w="2068" w:type="dxa"/>
             <w:tcBorders>
               <w:top w:val="single" w:sz="6" w:space="0" w:color="000000"/>
               <w:left w:val="single" w:sz="6" w:space="0" w:color="000000"/>
@@ -1810,7 +1814,7 @@
         </w:tc>
         <w:tc>
           <w:tcPr>
-            <w:tcW w:w="3060" w:type="dxa"/>
+            <w:tcW w:w="3061" w:type="dxa"/>
             <w:tcBorders>
               <w:top w:val="single" w:sz="6" w:space="0" w:color="000000"/>
               <w:left w:val="single" w:sz="6" w:space="0" w:color="000000"/>
@@ -1842,7 +1846,7 @@
         </w:tc>
         <w:tc>
           <w:tcPr>
-            <w:tcW w:w="2069" w:type="dxa"/>
+            <w:tcW w:w="2068" w:type="dxa"/>
             <w:tcBorders>
               <w:top w:val="single" w:sz="6" w:space="0" w:color="000000"/>
               <w:left w:val="single" w:sz="6" w:space="0" w:color="000000"/>
@@ -1939,7 +1943,7 @@
         </w:tc>
         <w:tc>
           <w:tcPr>
-            <w:tcW w:w="3060" w:type="dxa"/>
+            <w:tcW w:w="3061" w:type="dxa"/>
             <w:tcBorders>
               <w:top w:val="single" w:sz="6" w:space="0" w:color="000000"/>
               <w:left w:val="single" w:sz="6" w:space="0" w:color="000000"/>
@@ -1971,7 +1975,7 @@
         </w:tc>
         <w:tc>
           <w:tcPr>
-            <w:tcW w:w="2069" w:type="dxa"/>
+            <w:tcW w:w="2068" w:type="dxa"/>
             <w:tcBorders>
               <w:top w:val="single" w:sz="6" w:space="0" w:color="000000"/>
               <w:left w:val="single" w:sz="6" w:space="0" w:color="000000"/>
@@ -2096,19 +2100,7 @@
         <w:rPr>
           <w:rFonts w:cs="Segoe UI"/>
         </w:rPr>
-        <w:t xml:space="preserve"> : </w:t>
-      </w:r>
-      <w:r>
-        <w:rPr>
-          <w:rFonts w:cs="Segoe UI"/>
-        </w:rPr>
-        <w:t xml:space="preserve">Smartphone </w:t>
-      </w:r>
-      <w:r>
-        <w:rPr>
-          <w:rFonts w:cs="Segoe UI"/>
-        </w:rPr>
-        <w:t>chạy trên nền android 6.0</w:t>
+        <w:t xml:space="preserve"> : Smartphone chạy trên nền android 6.0</w:t>
       </w:r>
     </w:p>
     <w:p>
@@ -2129,26 +2121,17 @@
         <w:rPr>
           <w:rFonts w:cs="Segoe UI"/>
         </w:rPr>
-        <w:t xml:space="preserve"> : Android </w:t>
+        <w:t xml:space="preserve"> : </w:t>
       </w:r>
-      <w:r>
-        <w:rPr>
-          <w:rFonts w:cs="Segoe UI"/>
-        </w:rPr>
-        <w:t>S</w:t>
-      </w:r>
-      <w:r>
-        <w:rPr>
-          <w:rFonts w:cs="Segoe UI"/>
-        </w:rPr>
-        <w:t xml:space="preserve">tudio </w:t>
-      </w:r>
-      <w:r>
-        <w:rPr>
-          <w:rFonts w:cs="Segoe UI"/>
-        </w:rPr>
-        <w:t>3.2</w:t>
-      </w:r>
+      <w:hyperlink r:id="rId4">
+        <w:r>
+          <w:rPr>
+            <w:rStyle w:val="InternetLink"/>
+            <w:rFonts w:cs="Segoe UI"/>
+          </w:rPr>
+          <w:t>Android Studio 3.2</w:t>
+        </w:r>
+      </w:hyperlink>
     </w:p>
     <w:p>
       <w:pPr>
@@ -2168,13 +2151,7 @@
         <w:rPr>
           <w:rFonts w:cs="Segoe UI"/>
         </w:rPr>
-        <w:t xml:space="preserve">: </w:t>
-      </w:r>
-      <w:r>
-        <w:rPr>
-          <w:rFonts w:cs="Segoe UI"/>
-        </w:rPr>
-        <w:t>Java</w:t>
+        <w:t>: Java</w:t>
       </w:r>
     </w:p>
     <w:p>
@@ -2195,13 +2172,7 @@
         <w:rPr>
           <w:rFonts w:cs="Segoe UI"/>
         </w:rPr>
-        <w:t xml:space="preserve"> : Firebase </w:t>
-      </w:r>
-      <w:r>
-        <w:rPr>
-          <w:rFonts w:cs="Segoe UI"/>
-        </w:rPr>
-        <w:t>Cloud API của Google</w:t>
+        <w:t xml:space="preserve"> : Firebase Cloud API của Google</w:t>
       </w:r>
     </w:p>
     <w:p>
@@ -2250,13 +2221,7 @@
         <w:rPr>
           <w:rFonts w:cs="Segoe UI"/>
         </w:rPr>
-        <w:t xml:space="preserve">- </w:t>
-      </w:r>
-      <w:r>
-        <w:rPr>
-          <w:rFonts w:cs="Segoe UI"/>
-        </w:rPr>
-        <w:t>Firebase API Docs</w:t>
+        <w:t>- Firebase API Docs</w:t>
       </w:r>
     </w:p>
     <w:p>
@@ -2371,9 +2336,9 @@
         <w:tblLook w:noVBand="0" w:val="0000" w:noHBand="0" w:lastColumn="0" w:firstColumn="0" w:lastRow="0" w:firstRow="0"/>
       </w:tblPr>
       <w:tblGrid>
-        <w:gridCol w:w="850"/>
+        <w:gridCol w:w="849"/>
         <w:gridCol w:w="2835"/>
-        <w:gridCol w:w="6380"/>
+        <w:gridCol w:w="6381"/>
       </w:tblGrid>
       <w:tr>
         <w:trPr>
@@ -2381,7 +2346,7 @@
         </w:trPr>
         <w:tc>
           <w:tcPr>
-            <w:tcW w:w="850" w:type="dxa"/>
+            <w:tcW w:w="849" w:type="dxa"/>
             <w:tcBorders>
               <w:top w:val="single" w:sz="6" w:space="0" w:color="000000"/>
               <w:left w:val="single" w:sz="6" w:space="0" w:color="000000"/>
@@ -2452,7 +2417,7 @@
         </w:tc>
         <w:tc>
           <w:tcPr>
-            <w:tcW w:w="6380" w:type="dxa"/>
+            <w:tcW w:w="6381" w:type="dxa"/>
             <w:tcBorders>
               <w:top w:val="single" w:sz="6" w:space="0" w:color="000000"/>
               <w:left w:val="single" w:sz="6" w:space="0" w:color="000000"/>
@@ -2493,7 +2458,7 @@
         </w:trPr>
         <w:tc>
           <w:tcPr>
-            <w:tcW w:w="850" w:type="dxa"/>
+            <w:tcW w:w="849" w:type="dxa"/>
             <w:tcBorders>
               <w:top w:val="single" w:sz="6" w:space="0" w:color="000000"/>
               <w:left w:val="single" w:sz="6" w:space="0" w:color="000000"/>
@@ -2546,7 +2511,7 @@
         </w:tc>
         <w:tc>
           <w:tcPr>
-            <w:tcW w:w="6380" w:type="dxa"/>
+            <w:tcW w:w="6381" w:type="dxa"/>
             <w:tcBorders>
               <w:top w:val="single" w:sz="6" w:space="0" w:color="000000"/>
               <w:left w:val="single" w:sz="6" w:space="0" w:color="000000"/>
@@ -2578,7 +2543,7 @@
         </w:trPr>
         <w:tc>
           <w:tcPr>
-            <w:tcW w:w="850" w:type="dxa"/>
+            <w:tcW w:w="849" w:type="dxa"/>
             <w:tcBorders>
               <w:top w:val="single" w:sz="6" w:space="0" w:color="000000"/>
               <w:left w:val="single" w:sz="6" w:space="0" w:color="000000"/>
@@ -2639,7 +2604,7 @@
         </w:tc>
         <w:tc>
           <w:tcPr>
-            <w:tcW w:w="6380" w:type="dxa"/>
+            <w:tcW w:w="6381" w:type="dxa"/>
             <w:tcBorders>
               <w:top w:val="single" w:sz="6" w:space="0" w:color="000000"/>
               <w:left w:val="single" w:sz="6" w:space="0" w:color="000000"/>
@@ -2662,13 +2627,7 @@
               <w:rPr>
                 <w:rFonts w:eastAsia="SimSun"/>
               </w:rPr>
-              <w:t>Lưu trữ</w:t>
-            </w:r>
-            <w:r>
-              <w:rPr>
-                <w:rFonts w:eastAsia="SimSun"/>
-              </w:rPr>
-              <w:t xml:space="preserve"> data của ứng dụng</w:t>
+              <w:t>Lưu trữ data của ứng dụng</w:t>
             </w:r>
           </w:p>
         </w:tc>
@@ -2679,7 +2638,7 @@
         </w:trPr>
         <w:tc>
           <w:tcPr>
-            <w:tcW w:w="850" w:type="dxa"/>
+            <w:tcW w:w="849" w:type="dxa"/>
             <w:tcBorders>
               <w:top w:val="single" w:sz="6" w:space="0" w:color="000000"/>
               <w:left w:val="single" w:sz="6" w:space="0" w:color="000000"/>
@@ -2738,7 +2697,7 @@
         </w:tc>
         <w:tc>
           <w:tcPr>
-            <w:tcW w:w="6380" w:type="dxa"/>
+            <w:tcW w:w="6381" w:type="dxa"/>
             <w:tcBorders>
               <w:top w:val="single" w:sz="6" w:space="0" w:color="000000"/>
               <w:left w:val="single" w:sz="6" w:space="0" w:color="000000"/>
@@ -3103,7 +3062,7 @@
       <w:r>
         <w:rPr/>
         <w:drawing>
-          <wp:inline distT="0" distB="0" distL="0" distR="6350">
+          <wp:inline distT="0" distB="0" distL="0" distR="0">
             <wp:extent cx="6394450" cy="3644900"/>
             <wp:effectExtent l="0" t="0" r="0" b="0"/>
             <wp:docPr id="8" name="Picture 3" descr=""/>
@@ -3120,7 +3079,7 @@
                     </pic:cNvPicPr>
                   </pic:nvPicPr>
                   <pic:blipFill>
-                    <a:blip r:embed="rId4"/>
+                    <a:blip r:embed="rId5"/>
                     <a:stretch>
                       <a:fillRect/>
                     </a:stretch>
@@ -3754,10 +3713,10 @@
             <w:r>
               <w:rPr/>
               <w:object>
-                <v:shape id="ole_rId5" style="width:286.4pt;height:113pt" o:ole="">
-                  <v:imagedata r:id="rId6" o:title=""/>
+                <v:shape id="ole_rId6" style="width:286.4pt;height:113pt" o:ole="">
+                  <v:imagedata r:id="rId7" o:title=""/>
                 </v:shape>
-                <o:OLEObject Type="Embed" ProgID="PBrush" ShapeID="ole_rId5" DrawAspect="Content" ObjectID="_1494010043" r:id="rId5"/>
+                <o:OLEObject Type="Embed" ProgID="PBrush" ShapeID="ole_rId6" DrawAspect="Content" ObjectID="_835473380" r:id="rId6"/>
               </w:object>
             </w:r>
           </w:p>
@@ -3830,10 +3789,10 @@
             <w:r>
               <w:rPr/>
               <w:object>
-                <v:shape id="ole_rId7" style="width:308.4pt;height:124.75pt" o:ole="">
-                  <v:imagedata r:id="rId8" o:title=""/>
+                <v:shape id="ole_rId8" style="width:308.4pt;height:124.75pt" o:ole="">
+                  <v:imagedata r:id="rId9" o:title=""/>
                 </v:shape>
-                <o:OLEObject Type="Embed" ProgID="PBrush" ShapeID="ole_rId7" DrawAspect="Content" ObjectID="_408009582" r:id="rId7"/>
+                <o:OLEObject Type="Embed" ProgID="PBrush" ShapeID="ole_rId8" DrawAspect="Content" ObjectID="_79197139" r:id="rId8"/>
               </w:object>
             </w:r>
           </w:p>
@@ -4477,10 +4436,10 @@
             <w:r>
               <w:rPr/>
               <w:object>
-                <v:shape id="ole_rId9" style="width:308.65pt;height:140.65pt" o:ole="">
-                  <v:imagedata r:id="rId10" o:title=""/>
+                <v:shape id="ole_rId10" style="width:308.65pt;height:140.65pt" o:ole="">
+                  <v:imagedata r:id="rId11" o:title=""/>
                 </v:shape>
-                <o:OLEObject Type="Embed" ProgID="PBrush" ShapeID="ole_rId9" DrawAspect="Content" ObjectID="_573015262" r:id="rId9"/>
+                <o:OLEObject Type="Embed" ProgID="PBrush" ShapeID="ole_rId10" DrawAspect="Content" ObjectID="_1766959023" r:id="rId10"/>
               </w:object>
             </w:r>
           </w:p>
@@ -4553,10 +4512,10 @@
             <w:r>
               <w:rPr/>
               <w:object>
-                <v:shape id="ole_rId11" style="width:308.5pt;height:140.7pt" o:ole="">
-                  <v:imagedata r:id="rId12" o:title=""/>
+                <v:shape id="ole_rId12" style="width:308.5pt;height:140.7pt" o:ole="">
+                  <v:imagedata r:id="rId13" o:title=""/>
                 </v:shape>
-                <o:OLEObject Type="Embed" ProgID="PBrush" ShapeID="ole_rId11" DrawAspect="Content" ObjectID="_1986594599" r:id="rId11"/>
+                <o:OLEObject Type="Embed" ProgID="PBrush" ShapeID="ole_rId12" DrawAspect="Content" ObjectID="_670296003" r:id="rId12"/>
               </w:object>
             </w:r>
           </w:p>
@@ -5218,10 +5177,10 @@
             <w:r>
               <w:rPr/>
               <w:object>
-                <v:shape id="ole_rId13" style="width:308.65pt;height:169.95pt" o:ole="">
-                  <v:imagedata r:id="rId14" o:title=""/>
+                <v:shape id="ole_rId14" style="width:308.65pt;height:169.95pt" o:ole="">
+                  <v:imagedata r:id="rId15" o:title=""/>
                 </v:shape>
-                <o:OLEObject Type="Embed" ProgID="PBrush" ShapeID="ole_rId13" DrawAspect="Content" ObjectID="_692280137" r:id="rId13"/>
+                <o:OLEObject Type="Embed" ProgID="PBrush" ShapeID="ole_rId14" DrawAspect="Content" ObjectID="_954724291" r:id="rId14"/>
               </w:object>
             </w:r>
           </w:p>
@@ -5294,10 +5253,10 @@
             <w:r>
               <w:rPr/>
               <w:object>
-                <v:shape id="ole_rId15" style="width:308.35pt;height:167pt" o:ole="">
-                  <v:imagedata r:id="rId16" o:title=""/>
+                <v:shape id="ole_rId16" style="width:308.35pt;height:167pt" o:ole="">
+                  <v:imagedata r:id="rId17" o:title=""/>
                 </v:shape>
-                <o:OLEObject Type="Embed" ProgID="PBrush" ShapeID="ole_rId15" DrawAspect="Content" ObjectID="_568704020" r:id="rId15"/>
+                <o:OLEObject Type="Embed" ProgID="PBrush" ShapeID="ole_rId16" DrawAspect="Content" ObjectID="_1810893561" r:id="rId16"/>
               </w:object>
             </w:r>
           </w:p>
@@ -5971,10 +5930,10 @@
             <w:r>
               <w:rPr/>
               <w:object>
-                <v:shape id="ole_rId17" style="width:308.55pt;height:162.55pt" o:ole="">
-                  <v:imagedata r:id="rId18" o:title=""/>
+                <v:shape id="ole_rId18" style="width:308.55pt;height:162.55pt" o:ole="">
+                  <v:imagedata r:id="rId19" o:title=""/>
                 </v:shape>
-                <o:OLEObject Type="Embed" ProgID="PBrush" ShapeID="ole_rId17" DrawAspect="Content" ObjectID="_1165634153" r:id="rId17"/>
+                <o:OLEObject Type="Embed" ProgID="PBrush" ShapeID="ole_rId18" DrawAspect="Content" ObjectID="_906562808" r:id="rId18"/>
               </w:object>
             </w:r>
           </w:p>
@@ -6047,10 +6006,10 @@
             <w:r>
               <w:rPr/>
               <w:object>
-                <v:shape id="ole_rId19" style="width:308.6pt;height:161.7pt" o:ole="">
-                  <v:imagedata r:id="rId20" o:title=""/>
+                <v:shape id="ole_rId20" style="width:308.6pt;height:161.7pt" o:ole="">
+                  <v:imagedata r:id="rId21" o:title=""/>
                 </v:shape>
-                <o:OLEObject Type="Embed" ProgID="PBrush" ShapeID="ole_rId19" DrawAspect="Content" ObjectID="_1264401830" r:id="rId19"/>
+                <o:OLEObject Type="Embed" ProgID="PBrush" ShapeID="ole_rId20" DrawAspect="Content" ObjectID="_9298828" r:id="rId20"/>
               </w:object>
             </w:r>
           </w:p>
@@ -6692,10 +6651,10 @@
             <w:r>
               <w:rPr/>
               <w:object>
-                <v:shape id="ole_rId21" style="width:308.5pt;height:215.45pt" o:ole="">
-                  <v:imagedata r:id="rId22" o:title=""/>
+                <v:shape id="ole_rId22" style="width:308.5pt;height:215.45pt" o:ole="">
+                  <v:imagedata r:id="rId23" o:title=""/>
                 </v:shape>
-                <o:OLEObject Type="Embed" ProgID="PBrush" ShapeID="ole_rId21" DrawAspect="Content" ObjectID="_1021099808" r:id="rId21"/>
+                <o:OLEObject Type="Embed" ProgID="PBrush" ShapeID="ole_rId22" DrawAspect="Content" ObjectID="_1746788688" r:id="rId22"/>
               </w:object>
             </w:r>
           </w:p>
@@ -6768,10 +6727,10 @@
             <w:r>
               <w:rPr/>
               <w:object>
-                <v:shape id="ole_rId23" style="width:308.65pt;height:209.6pt" o:ole="">
-                  <v:imagedata r:id="rId24" o:title=""/>
+                <v:shape id="ole_rId24" style="width:308.65pt;height:209.6pt" o:ole="">
+                  <v:imagedata r:id="rId25" o:title=""/>
                 </v:shape>
-                <o:OLEObject Type="Embed" ProgID="PBrush" ShapeID="ole_rId23" DrawAspect="Content" ObjectID="_792843182" r:id="rId23"/>
+                <o:OLEObject Type="Embed" ProgID="PBrush" ShapeID="ole_rId24" DrawAspect="Content" ObjectID="_1478578030" r:id="rId24"/>
               </w:object>
             </w:r>
           </w:p>
@@ -7413,10 +7372,10 @@
             <w:r>
               <w:rPr/>
               <w:object>
-                <v:shape id="ole_rId25" style="width:307.5pt;height:237.75pt" o:ole="">
-                  <v:imagedata r:id="rId26" o:title=""/>
+                <v:shape id="ole_rId26" style="width:307.5pt;height:237.75pt" o:ole="">
+                  <v:imagedata r:id="rId27" o:title=""/>
                 </v:shape>
-                <o:OLEObject Type="Embed" ProgID="PBrush" ShapeID="ole_rId25" DrawAspect="Content" ObjectID="_2138260963" r:id="rId25"/>
+                <o:OLEObject Type="Embed" ProgID="PBrush" ShapeID="ole_rId26" DrawAspect="Content" ObjectID="_532520937" r:id="rId26"/>
               </w:object>
             </w:r>
           </w:p>
@@ -7489,10 +7448,10 @@
             <w:r>
               <w:rPr/>
               <w:object>
-                <v:shape id="ole_rId27" style="width:308.7pt;height:232.45pt" o:ole="">
-                  <v:imagedata r:id="rId28" o:title=""/>
+                <v:shape id="ole_rId28" style="width:308.7pt;height:232.45pt" o:ole="">
+                  <v:imagedata r:id="rId29" o:title=""/>
                 </v:shape>
-                <o:OLEObject Type="Embed" ProgID="PBrush" ShapeID="ole_rId27" DrawAspect="Content" ObjectID="_184881397" r:id="rId27"/>
+                <o:OLEObject Type="Embed" ProgID="PBrush" ShapeID="ole_rId28" DrawAspect="Content" ObjectID="_1399351260" r:id="rId28"/>
               </w:object>
             </w:r>
           </w:p>
@@ -8134,10 +8093,10 @@
             <w:r>
               <w:rPr/>
               <w:object>
-                <v:shape id="ole_rId29" style="width:308.7pt;height:220.6pt" o:ole="">
-                  <v:imagedata r:id="rId30" o:title=""/>
+                <v:shape id="ole_rId30" style="width:308.7pt;height:220.6pt" o:ole="">
+                  <v:imagedata r:id="rId31" o:title=""/>
                 </v:shape>
-                <o:OLEObject Type="Embed" ProgID="PBrush" ShapeID="ole_rId29" DrawAspect="Content" ObjectID="_1892474120" r:id="rId29"/>
+                <o:OLEObject Type="Embed" ProgID="PBrush" ShapeID="ole_rId30" DrawAspect="Content" ObjectID="_1360680698" r:id="rId30"/>
               </w:object>
             </w:r>
           </w:p>
@@ -8210,10 +8169,10 @@
             <w:r>
               <w:rPr/>
               <w:object>
-                <v:shape id="ole_rId31" style="width:308.7pt;height:228pt" o:ole="">
-                  <v:imagedata r:id="rId32" o:title=""/>
+                <v:shape id="ole_rId32" style="width:308.7pt;height:228pt" o:ole="">
+                  <v:imagedata r:id="rId33" o:title=""/>
                 </v:shape>
-                <o:OLEObject Type="Embed" ProgID="PBrush" ShapeID="ole_rId31" DrawAspect="Content" ObjectID="_1007431401" r:id="rId31"/>
+                <o:OLEObject Type="Embed" ProgID="PBrush" ShapeID="ole_rId32" DrawAspect="Content" ObjectID="_1856697235" r:id="rId32"/>
               </w:object>
             </w:r>
             <w:bookmarkStart w:id="4" w:name="_GoBack"/>
@@ -8319,6 +8278,9 @@
           <w:sz w:val="44"/>
           <w:szCs w:val="28"/>
         </w:rPr>
+      </w:r>
+      <w:r>
+        <w:br w:type="page"/>
       </w:r>
     </w:p>
     <w:p>
@@ -8374,13 +8336,8 @@
         <w:ind w:left="0" w:hanging="0"/>
         <w:jc w:val="left"/>
         <w:rPr>
-          <w:b w:val="false"/>
-          <w:b w:val="false"/>
-          <w:bCs w:val="false"/>
-          <w:i w:val="false"/>
-          <w:i w:val="false"/>
-          <w:iCs w:val="false"/>
-          <w:color w:val="auto"/>
+          <w:sz w:val="20"/>
+          <w:szCs w:val="22"/>
         </w:rPr>
       </w:pPr>
       <w:r>
@@ -8391,25 +8348,27 @@
           <w:i w:val="false"/>
           <w:iCs w:val="false"/>
           <w:color w:val="auto"/>
-        </w:rPr>
-        <w:t>- Balsamiq để thiết kế Wireframe ()</w:t>
+          <w:sz w:val="20"/>
+          <w:szCs w:val="22"/>
+        </w:rPr>
+        <w:t>- Balsamiq để thiết kế Wireframe (</w:t>
       </w:r>
-    </w:p>
-    <w:p>
-      <w:pPr>
-        <w:pStyle w:val="Normal"/>
-        <w:ind w:left="0" w:hanging="0"/>
-        <w:jc w:val="left"/>
-        <w:rPr>
-          <w:b w:val="false"/>
-          <w:b w:val="false"/>
-          <w:bCs w:val="false"/>
-          <w:i w:val="false"/>
-          <w:i w:val="false"/>
-          <w:iCs w:val="false"/>
-          <w:color w:val="auto"/>
-        </w:rPr>
-      </w:pPr>
+      <w:hyperlink r:id="rId34">
+        <w:r>
+          <w:rPr>
+            <w:rStyle w:val="InternetLink"/>
+            <w:rFonts w:cs="Segoe UI"/>
+            <w:b w:val="false"/>
+            <w:bCs w:val="false"/>
+            <w:i w:val="false"/>
+            <w:iCs w:val="false"/>
+            <w:color w:val="auto"/>
+            <w:sz w:val="20"/>
+            <w:szCs w:val="22"/>
+          </w:rPr>
+          <w:t>https://balsamiq.com/</w:t>
+        </w:r>
+      </w:hyperlink>
       <w:r>
         <w:rPr>
           <w:rFonts w:cs="Segoe UI"/>
@@ -8418,8 +8377,10 @@
           <w:i w:val="false"/>
           <w:iCs w:val="false"/>
           <w:color w:val="auto"/>
-        </w:rPr>
-        <w:t>- Android Studio để thiết kế Layouts theo wireframe ()</w:t>
+          <w:sz w:val="20"/>
+          <w:szCs w:val="22"/>
+        </w:rPr>
+        <w:t>)</w:t>
       </w:r>
     </w:p>
     <w:p>
@@ -8428,17 +8389,22 @@
         <w:ind w:left="0" w:hanging="0"/>
         <w:jc w:val="left"/>
         <w:rPr>
+          <w:sz w:val="20"/>
+          <w:szCs w:val="22"/>
+        </w:rPr>
+      </w:pPr>
+      <w:r>
+        <w:rPr>
           <w:rFonts w:cs="Segoe UI"/>
-        </w:rPr>
-      </w:pPr>
-      <w:r>
-        <w:rPr>
           <w:b w:val="false"/>
           <w:bCs w:val="false"/>
           <w:i w:val="false"/>
           <w:iCs w:val="false"/>
           <w:color w:val="auto"/>
-        </w:rPr>
+          <w:sz w:val="20"/>
+          <w:szCs w:val="22"/>
+        </w:rPr>
+        <w:t>- Android Studio để thiết kế Layouts theo wireframe</w:t>
       </w:r>
     </w:p>
     <w:p>
@@ -8447,15 +8413,25 @@
         <w:ind w:left="0" w:hanging="0"/>
         <w:jc w:val="left"/>
         <w:rPr>
-          <w:b/>
-          <w:b/>
-          <w:bCs/>
-          <w:i w:val="false"/>
-          <w:i w:val="false"/>
-          <w:iCs w:val="false"/>
-          <w:color w:val="auto"/>
-          <w:sz w:val="28"/>
-        </w:rPr>
+          <w:rFonts w:cs="Segoe UI"/>
+          <w:sz w:val="20"/>
+          <w:szCs w:val="22"/>
+        </w:rPr>
+      </w:pPr>
+      <w:r>
+        <w:rPr>
+          <w:rFonts w:cs="Segoe UI"/>
+          <w:sz w:val="20"/>
+          <w:szCs w:val="22"/>
+        </w:rPr>
+      </w:r>
+    </w:p>
+    <w:p>
+      <w:pPr>
+        <w:pStyle w:val="Normal"/>
+        <w:ind w:left="0" w:hanging="0"/>
+        <w:jc w:val="left"/>
+        <w:rPr/>
       </w:pPr>
       <w:r>
         <w:rPr>
@@ -8467,7 +8443,7 @@
           <w:color w:val="auto"/>
           <w:sz w:val="28"/>
         </w:rPr>
-        <w:t>Một số Prototype quan trọng (nhóm em chưa thiết kế hết):</w:t>
+        <w:t>Wireframe</w:t>
       </w:r>
     </w:p>
     <w:p>
@@ -8476,53 +8452,87 @@
         <w:ind w:left="0" w:hanging="0"/>
         <w:jc w:val="left"/>
         <w:rPr>
+          <w:b w:val="false"/>
+          <w:b w:val="false"/>
+          <w:bCs w:val="false"/>
+          <w:sz w:val="20"/>
+          <w:szCs w:val="22"/>
+        </w:rPr>
+      </w:pPr>
+      <w:r>
+        <w:rPr>
           <w:rFonts w:cs="Segoe UI"/>
-        </w:rPr>
-      </w:pPr>
-      <w:r>
-        <w:rPr>
-          <w:b/>
-          <w:bCs/>
-          <w:i w:val="false"/>
-          <w:iCs w:val="false"/>
-          <w:color w:val="auto"/>
-          <w:sz w:val="28"/>
-        </w:rPr>
-      </w:r>
-    </w:p>
-    <w:p>
-      <w:pPr>
-        <w:pStyle w:val="Normal"/>
-        <w:ind w:left="0" w:hanging="0"/>
-        <w:jc w:val="left"/>
-        <w:rPr>
-          <w:rFonts w:cs="Segoe UI"/>
-        </w:rPr>
-      </w:pPr>
-      <w:r>
-        <w:rPr>
           <w:b w:val="false"/>
           <w:bCs w:val="false"/>
           <w:i w:val="false"/>
           <w:iCs w:val="false"/>
           <w:color w:val="auto"/>
-        </w:rPr>
+          <w:sz w:val="20"/>
+          <w:szCs w:val="22"/>
+        </w:rPr>
+        <w:t>Nhóm chưa thiết kế đầy đủ nên chỉ có wireframe cho màn hình chính, thiết kế này chưa thống nhất nên có thể thay đổi 1 vài chi tiết về sau</w:t>
       </w:r>
     </w:p>
     <w:p>
       <w:pPr>
         <w:pStyle w:val="Normal"/>
         <w:spacing w:before="100" w:after="100"/>
+        <w:ind w:left="0" w:hanging="0"/>
         <w:jc w:val="left"/>
         <w:rPr/>
       </w:pPr>
       <w:r>
         <w:rPr/>
+        <w:drawing>
+          <wp:anchor behindDoc="0" distT="0" distB="0" distL="0" distR="0" simplePos="0" locked="0" layoutInCell="1" allowOverlap="1" relativeHeight="24">
+            <wp:simplePos x="0" y="0"/>
+            <wp:positionH relativeFrom="column">
+              <wp:align>center</wp:align>
+            </wp:positionH>
+            <wp:positionV relativeFrom="paragraph">
+              <wp:posOffset>635</wp:posOffset>
+            </wp:positionV>
+            <wp:extent cx="2195195" cy="4470400"/>
+            <wp:effectExtent l="0" t="0" r="0" b="0"/>
+            <wp:wrapTopAndBottom/>
+            <wp:docPr id="9" name="Image1" descr=""/>
+            <wp:cNvGraphicFramePr>
+              <a:graphicFrameLocks xmlns:a="http://schemas.openxmlformats.org/drawingml/2006/main" noChangeAspect="1"/>
+            </wp:cNvGraphicFramePr>
+            <a:graphic xmlns:a="http://schemas.openxmlformats.org/drawingml/2006/main">
+              <a:graphicData uri="http://schemas.openxmlformats.org/drawingml/2006/picture">
+                <pic:pic xmlns:pic="http://schemas.openxmlformats.org/drawingml/2006/picture">
+                  <pic:nvPicPr>
+                    <pic:cNvPr id="9" name="Image1" descr=""/>
+                    <pic:cNvPicPr>
+                      <a:picLocks noChangeAspect="1" noChangeArrowheads="1"/>
+                    </pic:cNvPicPr>
+                  </pic:nvPicPr>
+                  <pic:blipFill>
+                    <a:blip r:embed="rId35"/>
+                    <a:stretch>
+                      <a:fillRect/>
+                    </a:stretch>
+                  </pic:blipFill>
+                  <pic:spPr bwMode="auto">
+                    <a:xfrm>
+                      <a:off x="0" y="0"/>
+                      <a:ext cx="2195195" cy="4470400"/>
+                    </a:xfrm>
+                    <a:prstGeom prst="rect">
+                      <a:avLst/>
+                    </a:prstGeom>
+                  </pic:spPr>
+                </pic:pic>
+              </a:graphicData>
+            </a:graphic>
+          </wp:anchor>
+        </w:drawing>
       </w:r>
     </w:p>
     <w:sectPr>
-      <w:headerReference w:type="default" r:id="rId33"/>
-      <w:footerReference w:type="default" r:id="rId34"/>
+      <w:headerReference w:type="default" r:id="rId36"/>
+      <w:footerReference w:type="default" r:id="rId37"/>
       <w:type w:val="nextPage"/>
       <w:pgSz w:w="12240" w:h="15840"/>
       <w:pgMar w:left="1440" w:right="1440" w:header="720" w:top="1440" w:footer="720" w:bottom="1440" w:gutter="0"/>
@@ -8663,6 +8673,7 @@
   </w:abstractNum>
   <w:abstractNum w:abstractNumId="2">
     <w:lvl w:ilvl="0">
+      <w:start w:val="1"/>
       <w:numFmt w:val="bullet"/>
       <w:lvlText w:val="-"/>
       <w:lvlJc w:val="left"/>
@@ -8698,6 +8709,7 @@
       </w:pPr>
       <w:rPr>
         <w:rFonts w:ascii="Wingdings" w:hAnsi="Wingdings" w:cs="Wingdings" w:hint="default"/>
+        <w:rFonts w:cs="Wingdings"/>
       </w:rPr>
     </w:lvl>
     <w:lvl w:ilvl="3">
@@ -8710,6 +8722,7 @@
       </w:pPr>
       <w:rPr>
         <w:rFonts w:ascii="Symbol" w:hAnsi="Symbol" w:cs="Symbol" w:hint="default"/>
+        <w:rFonts w:cs="Symbol"/>
       </w:rPr>
     </w:lvl>
     <w:lvl w:ilvl="4">
@@ -8735,6 +8748,7 @@
       </w:pPr>
       <w:rPr>
         <w:rFonts w:ascii="Wingdings" w:hAnsi="Wingdings" w:cs="Wingdings" w:hint="default"/>
+        <w:rFonts w:cs="Wingdings"/>
       </w:rPr>
     </w:lvl>
     <w:lvl w:ilvl="6">
@@ -8747,6 +8761,7 @@
       </w:pPr>
       <w:rPr>
         <w:rFonts w:ascii="Symbol" w:hAnsi="Symbol" w:cs="Symbol" w:hint="default"/>
+        <w:rFonts w:cs="Symbol"/>
       </w:rPr>
     </w:lvl>
     <w:lvl w:ilvl="7">
@@ -8772,6 +8787,7 @@
       </w:pPr>
       <w:rPr>
         <w:rFonts w:ascii="Wingdings" w:hAnsi="Wingdings" w:cs="Wingdings" w:hint="default"/>
+        <w:rFonts w:cs="Wingdings"/>
       </w:rPr>
     </w:lvl>
   </w:abstractNum>
@@ -9931,6 +9947,84 @@
     <w:qFormat/>
     <w:rPr/>
   </w:style>
+  <w:style w:type="character" w:styleId="ListLabel56">
+    <w:name w:val="ListLabel 56"/>
+    <w:qFormat/>
+    <w:rPr>
+      <w:sz w:val="144"/>
+    </w:rPr>
+  </w:style>
+  <w:style w:type="character" w:styleId="ListLabel57">
+    <w:name w:val="ListLabel 57"/>
+    <w:qFormat/>
+    <w:rPr>
+      <w:rFonts w:ascii="Cambria" w:hAnsi="Cambria" w:cs=""/>
+      <w:sz w:val="26"/>
+    </w:rPr>
+  </w:style>
+  <w:style w:type="character" w:styleId="ListLabel58">
+    <w:name w:val="ListLabel 58"/>
+    <w:qFormat/>
+    <w:rPr>
+      <w:rFonts w:cs="Courier New"/>
+    </w:rPr>
+  </w:style>
+  <w:style w:type="character" w:styleId="ListLabel59">
+    <w:name w:val="ListLabel 59"/>
+    <w:qFormat/>
+    <w:rPr>
+      <w:rFonts w:cs="Wingdings"/>
+    </w:rPr>
+  </w:style>
+  <w:style w:type="character" w:styleId="ListLabel60">
+    <w:name w:val="ListLabel 60"/>
+    <w:qFormat/>
+    <w:rPr>
+      <w:rFonts w:cs="Symbol"/>
+    </w:rPr>
+  </w:style>
+  <w:style w:type="character" w:styleId="ListLabel61">
+    <w:name w:val="ListLabel 61"/>
+    <w:qFormat/>
+    <w:rPr>
+      <w:rFonts w:cs="Courier New"/>
+    </w:rPr>
+  </w:style>
+  <w:style w:type="character" w:styleId="ListLabel62">
+    <w:name w:val="ListLabel 62"/>
+    <w:qFormat/>
+    <w:rPr>
+      <w:rFonts w:cs="Wingdings"/>
+    </w:rPr>
+  </w:style>
+  <w:style w:type="character" w:styleId="ListLabel63">
+    <w:name w:val="ListLabel 63"/>
+    <w:qFormat/>
+    <w:rPr>
+      <w:rFonts w:cs="Symbol"/>
+    </w:rPr>
+  </w:style>
+  <w:style w:type="character" w:styleId="ListLabel64">
+    <w:name w:val="ListLabel 64"/>
+    <w:qFormat/>
+    <w:rPr>
+      <w:rFonts w:cs="Courier New"/>
+    </w:rPr>
+  </w:style>
+  <w:style w:type="character" w:styleId="ListLabel65">
+    <w:name w:val="ListLabel 65"/>
+    <w:qFormat/>
+    <w:rPr>
+      <w:rFonts w:cs="Wingdings"/>
+    </w:rPr>
+  </w:style>
+  <w:style w:type="character" w:styleId="ListLabel66">
+    <w:name w:val="ListLabel 66"/>
+    <w:qFormat/>
+    <w:rPr>
+      <w:rFonts w:cs="Segoe UI"/>
+    </w:rPr>
+  </w:style>
   <w:style w:type="paragraph" w:styleId="Heading">
     <w:name w:val="Heading"/>
     <w:basedOn w:val="Normal"/>

</xml_diff>